<commit_message>
Updated style to PEP 8, fixed some authorization problems. Wrote down some questions for Friday meeting.
</commit_message>
<xml_diff>
--- a/standups.docx
+++ b/standups.docx
@@ -1967,7 +1967,20 @@
           <w:szCs w:val="20"/>
           <w:shd w:val="clear" w:color="auto" w:fill="FFFFFF"/>
         </w:rPr>
-        <w:t xml:space="preserve"> so…</w:t>
+        <w:t xml:space="preserve"> so we didn’t hold a formal </w:t>
+      </w:r>
+      <w:bookmarkStart w:id="0" w:name="_GoBack"/>
+      <w:bookmarkEnd w:id="0"/>
+      <w:r>
+        <w:rPr>
+          <w:rFonts w:ascii="Arial" w:hAnsi="Arial" w:cs="Arial"/>
+          <w:bCs/>
+          <w:color w:val="222222"/>
+          <w:sz w:val="20"/>
+          <w:szCs w:val="20"/>
+          <w:shd w:val="clear" w:color="auto" w:fill="FFFFFF"/>
+        </w:rPr>
+        <w:t>standup in our weekly Friday meeting.</w:t>
       </w:r>
     </w:p>
     <w:p>
@@ -3421,8 +3434,6 @@
           <w:szCs w:val="20"/>
         </w:rPr>
       </w:pPr>
-      <w:bookmarkStart w:id="0" w:name="_GoBack"/>
-      <w:bookmarkEnd w:id="0"/>
       <w:r>
         <w:rPr>
           <w:rFonts w:ascii="Arial" w:eastAsia="Times New Roman" w:hAnsi="Arial" w:cs="Arial"/>
@@ -3432,6 +3443,1804 @@
         </w:rPr>
         <w:t>have a lovely evening</w:t>
       </w:r>
+    </w:p>
+    <w:p>
+      <w:pPr>
+        <w:shd w:val="clear" w:color="auto" w:fill="FFFFFF"/>
+        <w:spacing w:after="0" w:line="240" w:lineRule="auto"/>
+        <w:rPr>
+          <w:rFonts w:ascii="Arial" w:hAnsi="Arial" w:cs="Arial"/>
+          <w:b/>
+          <w:bCs/>
+          <w:color w:val="222222"/>
+          <w:sz w:val="20"/>
+          <w:szCs w:val="20"/>
+          <w:shd w:val="clear" w:color="auto" w:fill="FFFFFF"/>
+        </w:rPr>
+      </w:pPr>
+      <w:r>
+        <w:rPr>
+          <w:rFonts w:ascii="Arial" w:hAnsi="Arial" w:cs="Arial"/>
+          <w:b/>
+          <w:bCs/>
+          <w:color w:val="222222"/>
+          <w:sz w:val="20"/>
+          <w:szCs w:val="20"/>
+          <w:shd w:val="clear" w:color="auto" w:fill="FFFFFF"/>
+        </w:rPr>
+        <w:lastRenderedPageBreak/>
+        <w:t>Standup – November 15</w:t>
+      </w:r>
+      <w:r>
+        <w:rPr>
+          <w:rFonts w:ascii="Arial" w:hAnsi="Arial" w:cs="Arial"/>
+          <w:b/>
+          <w:bCs/>
+          <w:color w:val="222222"/>
+          <w:sz w:val="20"/>
+          <w:szCs w:val="20"/>
+          <w:shd w:val="clear" w:color="auto" w:fill="FFFFFF"/>
+          <w:vertAlign w:val="superscript"/>
+        </w:rPr>
+        <w:t>th</w:t>
+      </w:r>
+    </w:p>
+    <w:p>
+      <w:pPr>
+        <w:shd w:val="clear" w:color="auto" w:fill="FFFFFF"/>
+        <w:spacing w:after="0" w:line="240" w:lineRule="auto"/>
+        <w:rPr>
+          <w:rFonts w:ascii="Arial" w:hAnsi="Arial" w:cs="Arial"/>
+          <w:bCs/>
+          <w:color w:val="222222"/>
+          <w:sz w:val="20"/>
+          <w:szCs w:val="20"/>
+          <w:shd w:val="clear" w:color="auto" w:fill="FFFFFF"/>
+        </w:rPr>
+      </w:pPr>
+      <w:r>
+        <w:rPr>
+          <w:rFonts w:ascii="Arial" w:hAnsi="Arial" w:cs="Arial"/>
+          <w:bCs/>
+          <w:color w:val="222222"/>
+          <w:sz w:val="20"/>
+          <w:szCs w:val="20"/>
+          <w:shd w:val="clear" w:color="auto" w:fill="FFFFFF"/>
+        </w:rPr>
+        <w:t xml:space="preserve">Nobody had made progress since the </w:t>
+      </w:r>
+      <w:r>
+        <w:rPr>
+          <w:rFonts w:ascii="Arial" w:hAnsi="Arial" w:cs="Arial"/>
+          <w:bCs/>
+          <w:color w:val="222222"/>
+          <w:sz w:val="20"/>
+          <w:szCs w:val="20"/>
+          <w:shd w:val="clear" w:color="auto" w:fill="FFFFFF"/>
+        </w:rPr>
+        <w:t>13</w:t>
+      </w:r>
+      <w:r>
+        <w:rPr>
+          <w:rFonts w:ascii="Arial" w:hAnsi="Arial" w:cs="Arial"/>
+          <w:bCs/>
+          <w:color w:val="222222"/>
+          <w:sz w:val="20"/>
+          <w:szCs w:val="20"/>
+          <w:shd w:val="clear" w:color="auto" w:fill="FFFFFF"/>
+          <w:vertAlign w:val="superscript"/>
+        </w:rPr>
+        <w:t>th</w:t>
+      </w:r>
+      <w:r>
+        <w:rPr>
+          <w:rFonts w:ascii="Arial" w:hAnsi="Arial" w:cs="Arial"/>
+          <w:bCs/>
+          <w:color w:val="222222"/>
+          <w:sz w:val="20"/>
+          <w:szCs w:val="20"/>
+          <w:shd w:val="clear" w:color="auto" w:fill="FFFFFF"/>
+        </w:rPr>
+        <w:t xml:space="preserve"> so we didn’t hold a formal standup. Instead we had a team me</w:t>
+      </w:r>
+      <w:r>
+        <w:rPr>
+          <w:rFonts w:ascii="Arial" w:hAnsi="Arial" w:cs="Arial"/>
+          <w:bCs/>
+          <w:color w:val="222222"/>
+          <w:sz w:val="20"/>
+          <w:szCs w:val="20"/>
+          <w:shd w:val="clear" w:color="auto" w:fill="FFFFFF"/>
+        </w:rPr>
+        <w:t>eting and started working together to discuss design and implementation before writing code.</w:t>
+      </w:r>
+    </w:p>
+    <w:p>
+      <w:pPr>
+        <w:shd w:val="clear" w:color="auto" w:fill="FFFFFF"/>
+        <w:spacing w:after="0" w:line="240" w:lineRule="auto"/>
+        <w:rPr>
+          <w:rFonts w:ascii="Arial" w:eastAsia="Times New Roman" w:hAnsi="Arial" w:cs="Arial"/>
+          <w:b/>
+          <w:color w:val="222222"/>
+          <w:sz w:val="20"/>
+          <w:szCs w:val="20"/>
+        </w:rPr>
+      </w:pPr>
+    </w:p>
+    <w:p>
+      <w:pPr>
+        <w:shd w:val="clear" w:color="auto" w:fill="FFFFFF"/>
+        <w:spacing w:after="0" w:line="240" w:lineRule="auto"/>
+        <w:rPr>
+          <w:rFonts w:ascii="Arial" w:eastAsia="Times New Roman" w:hAnsi="Arial" w:cs="Arial"/>
+          <w:b/>
+          <w:color w:val="222222"/>
+          <w:sz w:val="20"/>
+          <w:szCs w:val="20"/>
+        </w:rPr>
+      </w:pPr>
+      <w:r>
+        <w:rPr>
+          <w:rFonts w:ascii="Arial" w:eastAsia="Times New Roman" w:hAnsi="Arial" w:cs="Arial"/>
+          <w:b/>
+          <w:color w:val="222222"/>
+          <w:sz w:val="20"/>
+          <w:szCs w:val="20"/>
+        </w:rPr>
+        <w:t>Standup- November 20</w:t>
+      </w:r>
+      <w:r>
+        <w:rPr>
+          <w:rFonts w:ascii="Arial" w:eastAsia="Times New Roman" w:hAnsi="Arial" w:cs="Arial"/>
+          <w:b/>
+          <w:color w:val="222222"/>
+          <w:sz w:val="20"/>
+          <w:szCs w:val="20"/>
+          <w:vertAlign w:val="superscript"/>
+        </w:rPr>
+        <w:t>th</w:t>
+      </w:r>
+    </w:p>
+    <w:p>
+      <w:pPr>
+        <w:shd w:val="clear" w:color="auto" w:fill="FFFFFF"/>
+        <w:spacing w:after="0" w:line="240" w:lineRule="auto"/>
+        <w:rPr>
+          <w:rFonts w:ascii="Arial" w:eastAsia="Times New Roman" w:hAnsi="Arial" w:cs="Arial"/>
+          <w:b/>
+          <w:color w:val="222222"/>
+          <w:sz w:val="20"/>
+          <w:szCs w:val="20"/>
+        </w:rPr>
+      </w:pPr>
+    </w:p>
+    <w:p>
+      <w:pPr>
+        <w:shd w:val="clear" w:color="auto" w:fill="FFFFFF"/>
+        <w:spacing w:after="0" w:line="195" w:lineRule="atLeast"/>
+        <w:textAlignment w:val="top"/>
+        <w:rPr>
+          <w:rFonts w:ascii="Arial" w:eastAsia="Times New Roman" w:hAnsi="Arial" w:cs="Arial"/>
+          <w:b/>
+          <w:bCs/>
+          <w:color w:val="222222"/>
+          <w:sz w:val="20"/>
+          <w:szCs w:val="20"/>
+        </w:rPr>
+      </w:pPr>
+      <w:r>
+        <w:rPr>
+          <w:rFonts w:ascii="Arial" w:eastAsia="Times New Roman" w:hAnsi="Arial" w:cs="Arial"/>
+          <w:b/>
+          <w:bCs/>
+          <w:color w:val="222222"/>
+          <w:sz w:val="20"/>
+          <w:szCs w:val="20"/>
+        </w:rPr>
+        <w:t>sai peddy</w:t>
+      </w:r>
+    </w:p>
+    <w:p>
+      <w:pPr>
+        <w:shd w:val="clear" w:color="auto" w:fill="FFFFFF"/>
+        <w:spacing w:after="0" w:line="240" w:lineRule="auto"/>
+        <w:rPr>
+          <w:rFonts w:ascii="Arial" w:eastAsia="Times New Roman" w:hAnsi="Arial" w:cs="Arial"/>
+          <w:color w:val="222222"/>
+          <w:sz w:val="20"/>
+          <w:szCs w:val="20"/>
+        </w:rPr>
+      </w:pPr>
+      <w:r>
+        <w:rPr>
+          <w:rFonts w:ascii="Arial" w:eastAsia="Times New Roman" w:hAnsi="Arial" w:cs="Arial"/>
+          <w:color w:val="222222"/>
+          <w:sz w:val="20"/>
+          <w:szCs w:val="20"/>
+        </w:rPr>
+        <w:t>yo i havnt done work. ill prob start tomorrow once im done with hw</w:t>
+      </w:r>
+    </w:p>
+    <w:p>
+      <w:pPr>
+        <w:shd w:val="clear" w:color="auto" w:fill="FFFFFF"/>
+        <w:spacing w:after="0" w:line="240" w:lineRule="auto"/>
+        <w:rPr>
+          <w:rFonts w:ascii="Arial" w:eastAsia="Times New Roman" w:hAnsi="Arial" w:cs="Arial"/>
+          <w:color w:val="222222"/>
+          <w:sz w:val="20"/>
+          <w:szCs w:val="20"/>
+        </w:rPr>
+      </w:pPr>
+      <w:r>
+        <w:rPr>
+          <w:rFonts w:ascii="Arial" w:eastAsia="Times New Roman" w:hAnsi="Arial" w:cs="Arial"/>
+          <w:color w:val="222222"/>
+          <w:sz w:val="20"/>
+          <w:szCs w:val="20"/>
+        </w:rPr>
+        <w:t>i have no problems right now</w:t>
+      </w:r>
+    </w:p>
+    <w:p>
+      <w:pPr>
+        <w:shd w:val="clear" w:color="auto" w:fill="FFFFFF"/>
+        <w:spacing w:after="0" w:line="240" w:lineRule="auto"/>
+        <w:rPr>
+          <w:rFonts w:ascii="Arial" w:eastAsia="Times New Roman" w:hAnsi="Arial" w:cs="Arial"/>
+          <w:color w:val="222222"/>
+          <w:sz w:val="20"/>
+          <w:szCs w:val="20"/>
+        </w:rPr>
+      </w:pPr>
+      <w:r>
+        <w:rPr>
+          <w:rFonts w:ascii="Arial" w:eastAsia="Times New Roman" w:hAnsi="Arial" w:cs="Arial"/>
+          <w:color w:val="222222"/>
+          <w:sz w:val="20"/>
+          <w:szCs w:val="20"/>
+        </w:rPr>
+        <w:t xml:space="preserve">also sorry i have to run </w:t>
+      </w:r>
+      <w:r>
+        <w:rPr>
+          <w:rFonts w:ascii="Arial" w:eastAsia="Times New Roman" w:hAnsi="Arial" w:cs="Arial"/>
+          <w:color w:val="222222"/>
+          <w:sz w:val="20"/>
+          <w:szCs w:val="20"/>
+        </w:rPr>
+        <w:t>soon</w:t>
+      </w:r>
+      <w:r>
+        <w:rPr>
+          <w:rFonts w:ascii="Arial" w:eastAsia="Times New Roman" w:hAnsi="Arial" w:cs="Arial"/>
+          <w:color w:val="222222"/>
+          <w:sz w:val="20"/>
+          <w:szCs w:val="20"/>
+        </w:rPr>
+        <w:t>.</w:t>
+      </w:r>
+      <w:r>
+        <w:rPr>
+          <w:rFonts w:ascii="Arial" w:eastAsia="Times New Roman" w:hAnsi="Arial" w:cs="Arial"/>
+          <w:color w:val="222222"/>
+          <w:sz w:val="20"/>
+          <w:szCs w:val="20"/>
+        </w:rPr>
+        <w:t xml:space="preserve"> </w:t>
+      </w:r>
+      <w:r>
+        <w:rPr>
+          <w:rFonts w:ascii="Arial" w:eastAsia="Times New Roman" w:hAnsi="Arial" w:cs="Arial"/>
+          <w:color w:val="222222"/>
+          <w:sz w:val="20"/>
+          <w:szCs w:val="20"/>
+        </w:rPr>
+        <w:t xml:space="preserve">thats </w:t>
+      </w:r>
+      <w:r>
+        <w:rPr>
+          <w:rFonts w:ascii="Arial" w:eastAsia="Times New Roman" w:hAnsi="Arial" w:cs="Arial"/>
+          <w:color w:val="222222"/>
+          <w:sz w:val="20"/>
+          <w:szCs w:val="20"/>
+        </w:rPr>
+        <w:t>wh</w:t>
+      </w:r>
+      <w:r>
+        <w:rPr>
+          <w:rFonts w:ascii="Arial" w:eastAsia="Times New Roman" w:hAnsi="Arial" w:cs="Arial"/>
+          <w:color w:val="222222"/>
+          <w:sz w:val="20"/>
+          <w:szCs w:val="20"/>
+        </w:rPr>
+        <w:t>y i went first</w:t>
+      </w:r>
+    </w:p>
+    <w:p>
+      <w:pPr>
+        <w:shd w:val="clear" w:color="auto" w:fill="FFFFFF"/>
+        <w:spacing w:after="0" w:line="195" w:lineRule="atLeast"/>
+        <w:textAlignment w:val="top"/>
+        <w:rPr>
+          <w:rFonts w:ascii="Arial" w:eastAsia="Times New Roman" w:hAnsi="Arial" w:cs="Arial"/>
+          <w:b/>
+          <w:bCs/>
+          <w:color w:val="222222"/>
+          <w:sz w:val="20"/>
+          <w:szCs w:val="20"/>
+        </w:rPr>
+      </w:pPr>
+    </w:p>
+    <w:p>
+      <w:pPr>
+        <w:shd w:val="clear" w:color="auto" w:fill="FFFFFF"/>
+        <w:spacing w:after="0" w:line="195" w:lineRule="atLeast"/>
+        <w:textAlignment w:val="top"/>
+        <w:rPr>
+          <w:rFonts w:ascii="Arial" w:eastAsia="Times New Roman" w:hAnsi="Arial" w:cs="Arial"/>
+          <w:b/>
+          <w:bCs/>
+          <w:color w:val="222222"/>
+          <w:sz w:val="20"/>
+          <w:szCs w:val="20"/>
+        </w:rPr>
+      </w:pPr>
+      <w:r>
+        <w:rPr>
+          <w:rFonts w:ascii="Arial" w:eastAsia="Times New Roman" w:hAnsi="Arial" w:cs="Arial"/>
+          <w:b/>
+          <w:bCs/>
+          <w:color w:val="222222"/>
+          <w:sz w:val="20"/>
+          <w:szCs w:val="20"/>
+        </w:rPr>
+        <w:t>me</w:t>
+      </w:r>
+    </w:p>
+    <w:p>
+      <w:pPr>
+        <w:shd w:val="clear" w:color="auto" w:fill="FFFFFF"/>
+        <w:spacing w:after="0" w:line="240" w:lineRule="auto"/>
+        <w:rPr>
+          <w:rFonts w:ascii="Arial" w:eastAsia="Times New Roman" w:hAnsi="Arial" w:cs="Arial"/>
+          <w:color w:val="222222"/>
+          <w:sz w:val="20"/>
+          <w:szCs w:val="20"/>
+        </w:rPr>
+      </w:pPr>
+      <w:r>
+        <w:rPr>
+          <w:rFonts w:ascii="Arial" w:eastAsia="Times New Roman" w:hAnsi="Arial" w:cs="Arial"/>
+          <w:color w:val="222222"/>
+          <w:sz w:val="20"/>
+          <w:szCs w:val="20"/>
+        </w:rPr>
+        <w:t>okay</w:t>
+      </w:r>
+      <w:r>
+        <w:rPr>
+          <w:rFonts w:ascii="Arial" w:eastAsia="Times New Roman" w:hAnsi="Arial" w:cs="Arial"/>
+          <w:color w:val="222222"/>
+          <w:sz w:val="20"/>
+          <w:szCs w:val="20"/>
+        </w:rPr>
+        <w:t>, we’ll keep this short</w:t>
+      </w:r>
+    </w:p>
+    <w:p>
+      <w:pPr>
+        <w:shd w:val="clear" w:color="auto" w:fill="FFFFFF"/>
+        <w:spacing w:after="0" w:line="195" w:lineRule="atLeast"/>
+        <w:textAlignment w:val="top"/>
+        <w:rPr>
+          <w:rFonts w:ascii="Arial" w:eastAsia="Times New Roman" w:hAnsi="Arial" w:cs="Arial"/>
+          <w:b/>
+          <w:bCs/>
+          <w:color w:val="222222"/>
+          <w:sz w:val="20"/>
+          <w:szCs w:val="20"/>
+        </w:rPr>
+      </w:pPr>
+    </w:p>
+    <w:p>
+      <w:pPr>
+        <w:shd w:val="clear" w:color="auto" w:fill="FFFFFF"/>
+        <w:spacing w:after="0" w:line="195" w:lineRule="atLeast"/>
+        <w:textAlignment w:val="top"/>
+        <w:rPr>
+          <w:rFonts w:ascii="Arial" w:eastAsia="Times New Roman" w:hAnsi="Arial" w:cs="Arial"/>
+          <w:b/>
+          <w:bCs/>
+          <w:color w:val="222222"/>
+          <w:sz w:val="20"/>
+          <w:szCs w:val="20"/>
+        </w:rPr>
+      </w:pPr>
+      <w:r>
+        <w:rPr>
+          <w:rFonts w:ascii="Arial" w:eastAsia="Times New Roman" w:hAnsi="Arial" w:cs="Arial"/>
+          <w:b/>
+          <w:bCs/>
+          <w:color w:val="222222"/>
+          <w:sz w:val="20"/>
+          <w:szCs w:val="20"/>
+        </w:rPr>
+        <w:t>Richard Qin</w:t>
+      </w:r>
+    </w:p>
+    <w:p>
+      <w:pPr>
+        <w:shd w:val="clear" w:color="auto" w:fill="FFFFFF"/>
+        <w:spacing w:after="0" w:line="240" w:lineRule="auto"/>
+        <w:rPr>
+          <w:rFonts w:ascii="Arial" w:eastAsia="Times New Roman" w:hAnsi="Arial" w:cs="Arial"/>
+          <w:color w:val="222222"/>
+          <w:sz w:val="20"/>
+          <w:szCs w:val="20"/>
+        </w:rPr>
+      </w:pPr>
+      <w:r>
+        <w:rPr>
+          <w:rFonts w:ascii="Arial" w:eastAsia="Times New Roman" w:hAnsi="Arial" w:cs="Arial"/>
+          <w:color w:val="222222"/>
+          <w:sz w:val="20"/>
+          <w:szCs w:val="20"/>
+        </w:rPr>
+        <w:t>i had a test today evening, so i'm gonna do work on it now, i have no issues, life is hard</w:t>
+      </w:r>
+    </w:p>
+    <w:p>
+      <w:pPr>
+        <w:shd w:val="clear" w:color="auto" w:fill="FFFFFF"/>
+        <w:spacing w:after="0" w:line="240" w:lineRule="auto"/>
+        <w:rPr>
+          <w:rFonts w:ascii="Arial" w:eastAsia="Times New Roman" w:hAnsi="Arial" w:cs="Arial"/>
+          <w:color w:val="222222"/>
+          <w:sz w:val="20"/>
+          <w:szCs w:val="20"/>
+        </w:rPr>
+      </w:pPr>
+      <w:r>
+        <w:rPr>
+          <w:rFonts w:ascii="Arial" w:eastAsia="Times New Roman" w:hAnsi="Arial" w:cs="Arial"/>
+          <w:color w:val="222222"/>
+          <w:sz w:val="20"/>
+          <w:szCs w:val="20"/>
+        </w:rPr>
+        <w:t>starting now</w:t>
+      </w:r>
+    </w:p>
+    <w:p>
+      <w:pPr>
+        <w:shd w:val="clear" w:color="auto" w:fill="FFFFFF"/>
+        <w:spacing w:after="0" w:line="195" w:lineRule="atLeast"/>
+        <w:textAlignment w:val="top"/>
+        <w:rPr>
+          <w:rFonts w:ascii="Arial" w:eastAsia="Times New Roman" w:hAnsi="Arial" w:cs="Arial"/>
+          <w:b/>
+          <w:bCs/>
+          <w:color w:val="222222"/>
+          <w:sz w:val="20"/>
+          <w:szCs w:val="20"/>
+        </w:rPr>
+      </w:pPr>
+    </w:p>
+    <w:p>
+      <w:pPr>
+        <w:shd w:val="clear" w:color="auto" w:fill="FFFFFF"/>
+        <w:spacing w:after="0" w:line="195" w:lineRule="atLeast"/>
+        <w:textAlignment w:val="top"/>
+        <w:rPr>
+          <w:rFonts w:ascii="Arial" w:eastAsia="Times New Roman" w:hAnsi="Arial" w:cs="Arial"/>
+          <w:b/>
+          <w:bCs/>
+          <w:color w:val="222222"/>
+          <w:sz w:val="20"/>
+          <w:szCs w:val="20"/>
+        </w:rPr>
+      </w:pPr>
+      <w:r>
+        <w:rPr>
+          <w:rFonts w:ascii="Arial" w:eastAsia="Times New Roman" w:hAnsi="Arial" w:cs="Arial"/>
+          <w:b/>
+          <w:bCs/>
+          <w:color w:val="222222"/>
+          <w:sz w:val="20"/>
+          <w:szCs w:val="20"/>
+        </w:rPr>
+        <w:t>me</w:t>
+      </w:r>
+    </w:p>
+    <w:p>
+      <w:pPr>
+        <w:shd w:val="clear" w:color="auto" w:fill="FFFFFF"/>
+        <w:spacing w:after="0" w:line="240" w:lineRule="auto"/>
+        <w:rPr>
+          <w:rFonts w:ascii="Arial" w:eastAsia="Times New Roman" w:hAnsi="Arial" w:cs="Arial"/>
+          <w:color w:val="222222"/>
+          <w:sz w:val="20"/>
+          <w:szCs w:val="20"/>
+        </w:rPr>
+      </w:pPr>
+      <w:r>
+        <w:rPr>
+          <w:rFonts w:ascii="Arial" w:eastAsia="Times New Roman" w:hAnsi="Arial" w:cs="Arial"/>
+          <w:color w:val="222222"/>
+          <w:sz w:val="20"/>
+          <w:szCs w:val="20"/>
+        </w:rPr>
+        <w:t>Okay. What exactly will you be working on?</w:t>
+      </w:r>
+    </w:p>
+    <w:p>
+      <w:pPr>
+        <w:shd w:val="clear" w:color="auto" w:fill="FFFFFF"/>
+        <w:spacing w:after="0" w:line="195" w:lineRule="atLeast"/>
+        <w:textAlignment w:val="top"/>
+        <w:rPr>
+          <w:rFonts w:ascii="Arial" w:eastAsia="Times New Roman" w:hAnsi="Arial" w:cs="Arial"/>
+          <w:b/>
+          <w:bCs/>
+          <w:color w:val="222222"/>
+          <w:sz w:val="20"/>
+          <w:szCs w:val="20"/>
+        </w:rPr>
+      </w:pPr>
+    </w:p>
+    <w:p>
+      <w:pPr>
+        <w:shd w:val="clear" w:color="auto" w:fill="FFFFFF"/>
+        <w:spacing w:after="0" w:line="195" w:lineRule="atLeast"/>
+        <w:textAlignment w:val="top"/>
+        <w:rPr>
+          <w:rFonts w:ascii="Arial" w:eastAsia="Times New Roman" w:hAnsi="Arial" w:cs="Arial"/>
+          <w:b/>
+          <w:bCs/>
+          <w:color w:val="222222"/>
+          <w:sz w:val="20"/>
+          <w:szCs w:val="20"/>
+        </w:rPr>
+      </w:pPr>
+      <w:r>
+        <w:rPr>
+          <w:rFonts w:ascii="Arial" w:eastAsia="Times New Roman" w:hAnsi="Arial" w:cs="Arial"/>
+          <w:b/>
+          <w:bCs/>
+          <w:color w:val="222222"/>
+          <w:sz w:val="20"/>
+          <w:szCs w:val="20"/>
+        </w:rPr>
+        <w:t>Richard Qin</w:t>
+      </w:r>
+    </w:p>
+    <w:p>
+      <w:pPr>
+        <w:shd w:val="clear" w:color="auto" w:fill="FFFFFF"/>
+        <w:spacing w:after="0" w:line="240" w:lineRule="auto"/>
+        <w:rPr>
+          <w:rFonts w:ascii="Arial" w:eastAsia="Times New Roman" w:hAnsi="Arial" w:cs="Arial"/>
+          <w:color w:val="222222"/>
+          <w:sz w:val="20"/>
+          <w:szCs w:val="20"/>
+        </w:rPr>
+      </w:pPr>
+      <w:r>
+        <w:rPr>
+          <w:rFonts w:ascii="Arial" w:eastAsia="Times New Roman" w:hAnsi="Arial" w:cs="Arial"/>
+          <w:color w:val="222222"/>
+          <w:sz w:val="20"/>
+          <w:szCs w:val="20"/>
+        </w:rPr>
+        <w:t>i'm going to be working on removing files</w:t>
+      </w:r>
+    </w:p>
+    <w:p>
+      <w:pPr>
+        <w:shd w:val="clear" w:color="auto" w:fill="FFFFFF"/>
+        <w:spacing w:after="0" w:line="240" w:lineRule="auto"/>
+        <w:rPr>
+          <w:rFonts w:ascii="Arial" w:eastAsia="Times New Roman" w:hAnsi="Arial" w:cs="Arial"/>
+          <w:color w:val="222222"/>
+          <w:sz w:val="20"/>
+          <w:szCs w:val="20"/>
+        </w:rPr>
+      </w:pPr>
+      <w:r>
+        <w:rPr>
+          <w:rFonts w:ascii="Arial" w:eastAsia="Times New Roman" w:hAnsi="Arial" w:cs="Arial"/>
+          <w:color w:val="222222"/>
+          <w:sz w:val="20"/>
+          <w:szCs w:val="20"/>
+        </w:rPr>
+        <w:t>which is the only thing i'm supposed to work on</w:t>
+      </w:r>
+    </w:p>
+    <w:p>
+      <w:pPr>
+        <w:shd w:val="clear" w:color="auto" w:fill="FFFFFF"/>
+        <w:spacing w:after="0" w:line="195" w:lineRule="atLeast"/>
+        <w:textAlignment w:val="top"/>
+        <w:rPr>
+          <w:rFonts w:ascii="Arial" w:eastAsia="Times New Roman" w:hAnsi="Arial" w:cs="Arial"/>
+          <w:b/>
+          <w:bCs/>
+          <w:color w:val="222222"/>
+          <w:sz w:val="20"/>
+          <w:szCs w:val="20"/>
+        </w:rPr>
+      </w:pPr>
+    </w:p>
+    <w:p>
+      <w:pPr>
+        <w:shd w:val="clear" w:color="auto" w:fill="FFFFFF"/>
+        <w:spacing w:after="0" w:line="195" w:lineRule="atLeast"/>
+        <w:textAlignment w:val="top"/>
+        <w:rPr>
+          <w:rFonts w:ascii="Arial" w:eastAsia="Times New Roman" w:hAnsi="Arial" w:cs="Arial"/>
+          <w:b/>
+          <w:bCs/>
+          <w:color w:val="222222"/>
+          <w:sz w:val="20"/>
+          <w:szCs w:val="20"/>
+        </w:rPr>
+      </w:pPr>
+      <w:r>
+        <w:rPr>
+          <w:rFonts w:ascii="Arial" w:eastAsia="Times New Roman" w:hAnsi="Arial" w:cs="Arial"/>
+          <w:b/>
+          <w:bCs/>
+          <w:color w:val="222222"/>
+          <w:sz w:val="20"/>
+          <w:szCs w:val="20"/>
+        </w:rPr>
+        <w:t>me</w:t>
+      </w:r>
+    </w:p>
+    <w:p>
+      <w:pPr>
+        <w:shd w:val="clear" w:color="auto" w:fill="FFFFFF"/>
+        <w:spacing w:after="0" w:line="240" w:lineRule="auto"/>
+        <w:rPr>
+          <w:rFonts w:ascii="Arial" w:eastAsia="Times New Roman" w:hAnsi="Arial" w:cs="Arial"/>
+          <w:color w:val="222222"/>
+          <w:sz w:val="20"/>
+          <w:szCs w:val="20"/>
+        </w:rPr>
+      </w:pPr>
+      <w:r>
+        <w:rPr>
+          <w:rFonts w:ascii="Arial" w:eastAsia="Times New Roman" w:hAnsi="Arial" w:cs="Arial"/>
+          <w:color w:val="222222"/>
+          <w:sz w:val="20"/>
+          <w:szCs w:val="20"/>
+        </w:rPr>
+        <w:t>just making sure we're all on the same page</w:t>
+      </w:r>
+    </w:p>
+    <w:p>
+      <w:pPr>
+        <w:shd w:val="clear" w:color="auto" w:fill="FFFFFF"/>
+        <w:spacing w:after="0" w:line="195" w:lineRule="atLeast"/>
+        <w:textAlignment w:val="top"/>
+        <w:rPr>
+          <w:rFonts w:ascii="Arial" w:eastAsia="Times New Roman" w:hAnsi="Arial" w:cs="Arial"/>
+          <w:b/>
+          <w:bCs/>
+          <w:color w:val="222222"/>
+          <w:sz w:val="20"/>
+          <w:szCs w:val="20"/>
+        </w:rPr>
+      </w:pPr>
+    </w:p>
+    <w:p>
+      <w:pPr>
+        <w:shd w:val="clear" w:color="auto" w:fill="FFFFFF"/>
+        <w:spacing w:after="0" w:line="195" w:lineRule="atLeast"/>
+        <w:textAlignment w:val="top"/>
+        <w:rPr>
+          <w:rFonts w:ascii="Arial" w:eastAsia="Times New Roman" w:hAnsi="Arial" w:cs="Arial"/>
+          <w:b/>
+          <w:bCs/>
+          <w:color w:val="222222"/>
+          <w:sz w:val="20"/>
+          <w:szCs w:val="20"/>
+        </w:rPr>
+      </w:pPr>
+      <w:r>
+        <w:rPr>
+          <w:rFonts w:ascii="Arial" w:eastAsia="Times New Roman" w:hAnsi="Arial" w:cs="Arial"/>
+          <w:b/>
+          <w:bCs/>
+          <w:color w:val="222222"/>
+          <w:sz w:val="20"/>
+          <w:szCs w:val="20"/>
+        </w:rPr>
+        <w:t>Zeming Lin</w:t>
+      </w:r>
+    </w:p>
+    <w:p>
+      <w:pPr>
+        <w:shd w:val="clear" w:color="auto" w:fill="FFFFFF"/>
+        <w:spacing w:after="0" w:line="240" w:lineRule="auto"/>
+        <w:rPr>
+          <w:rFonts w:ascii="Arial" w:eastAsia="Times New Roman" w:hAnsi="Arial" w:cs="Arial"/>
+          <w:color w:val="222222"/>
+          <w:sz w:val="20"/>
+          <w:szCs w:val="20"/>
+        </w:rPr>
+      </w:pPr>
+      <w:r>
+        <w:rPr>
+          <w:rFonts w:ascii="Arial" w:eastAsia="Times New Roman" w:hAnsi="Arial" w:cs="Arial"/>
+          <w:color w:val="222222"/>
+          <w:sz w:val="20"/>
+          <w:szCs w:val="20"/>
+        </w:rPr>
+        <w:t>I lied when I said the history thing was neccessary</w:t>
+      </w:r>
+    </w:p>
+    <w:p>
+      <w:pPr>
+        <w:shd w:val="clear" w:color="auto" w:fill="FFFFFF"/>
+        <w:spacing w:after="0" w:line="240" w:lineRule="auto"/>
+        <w:rPr>
+          <w:rFonts w:ascii="Arial" w:eastAsia="Times New Roman" w:hAnsi="Arial" w:cs="Arial"/>
+          <w:color w:val="222222"/>
+          <w:sz w:val="20"/>
+          <w:szCs w:val="20"/>
+        </w:rPr>
+      </w:pPr>
+      <w:r>
+        <w:rPr>
+          <w:rFonts w:ascii="Arial" w:eastAsia="Times New Roman" w:hAnsi="Arial" w:cs="Arial"/>
+          <w:color w:val="222222"/>
+          <w:sz w:val="20"/>
+          <w:szCs w:val="20"/>
+        </w:rPr>
+        <w:t>I think a flielisting on the client is all we need</w:t>
+      </w:r>
+    </w:p>
+    <w:p>
+      <w:pPr>
+        <w:shd w:val="clear" w:color="auto" w:fill="FFFFFF"/>
+        <w:spacing w:after="0" w:line="195" w:lineRule="atLeast"/>
+        <w:textAlignment w:val="top"/>
+        <w:rPr>
+          <w:rFonts w:ascii="Arial" w:eastAsia="Times New Roman" w:hAnsi="Arial" w:cs="Arial"/>
+          <w:b/>
+          <w:bCs/>
+          <w:color w:val="222222"/>
+          <w:sz w:val="20"/>
+          <w:szCs w:val="20"/>
+        </w:rPr>
+      </w:pPr>
+    </w:p>
+    <w:p>
+      <w:pPr>
+        <w:shd w:val="clear" w:color="auto" w:fill="FFFFFF"/>
+        <w:spacing w:after="0" w:line="195" w:lineRule="atLeast"/>
+        <w:textAlignment w:val="top"/>
+        <w:rPr>
+          <w:rFonts w:ascii="Arial" w:eastAsia="Times New Roman" w:hAnsi="Arial" w:cs="Arial"/>
+          <w:b/>
+          <w:bCs/>
+          <w:color w:val="222222"/>
+          <w:sz w:val="20"/>
+          <w:szCs w:val="20"/>
+        </w:rPr>
+      </w:pPr>
+      <w:r>
+        <w:rPr>
+          <w:rFonts w:ascii="Arial" w:eastAsia="Times New Roman" w:hAnsi="Arial" w:cs="Arial"/>
+          <w:b/>
+          <w:bCs/>
+          <w:color w:val="222222"/>
+          <w:sz w:val="20"/>
+          <w:szCs w:val="20"/>
+        </w:rPr>
+        <w:t>me</w:t>
+      </w:r>
+    </w:p>
+    <w:p>
+      <w:pPr>
+        <w:shd w:val="clear" w:color="auto" w:fill="FFFFFF"/>
+        <w:spacing w:after="0" w:line="240" w:lineRule="auto"/>
+        <w:rPr>
+          <w:rFonts w:ascii="Arial" w:eastAsia="Times New Roman" w:hAnsi="Arial" w:cs="Arial"/>
+          <w:color w:val="222222"/>
+          <w:sz w:val="20"/>
+          <w:szCs w:val="20"/>
+        </w:rPr>
+      </w:pPr>
+      <w:r>
+        <w:rPr>
+          <w:rFonts w:ascii="Arial" w:eastAsia="Times New Roman" w:hAnsi="Arial" w:cs="Arial"/>
+          <w:color w:val="222222"/>
+          <w:sz w:val="20"/>
+          <w:szCs w:val="20"/>
+        </w:rPr>
+        <w:t>okay. how difficult would it be to keep a history? that's requested in the vision document, and while our file listing probably works, a really good implementation might be nice to have</w:t>
+      </w:r>
+    </w:p>
+    <w:p>
+      <w:pPr>
+        <w:shd w:val="clear" w:color="auto" w:fill="FFFFFF"/>
+        <w:spacing w:after="0" w:line="195" w:lineRule="atLeast"/>
+        <w:textAlignment w:val="top"/>
+        <w:rPr>
+          <w:rFonts w:ascii="Arial" w:eastAsia="Times New Roman" w:hAnsi="Arial" w:cs="Arial"/>
+          <w:b/>
+          <w:bCs/>
+          <w:color w:val="222222"/>
+          <w:sz w:val="20"/>
+          <w:szCs w:val="20"/>
+        </w:rPr>
+      </w:pPr>
+    </w:p>
+    <w:p>
+      <w:pPr>
+        <w:shd w:val="clear" w:color="auto" w:fill="FFFFFF"/>
+        <w:spacing w:after="0" w:line="195" w:lineRule="atLeast"/>
+        <w:textAlignment w:val="top"/>
+        <w:rPr>
+          <w:rFonts w:ascii="Arial" w:eastAsia="Times New Roman" w:hAnsi="Arial" w:cs="Arial"/>
+          <w:b/>
+          <w:bCs/>
+          <w:color w:val="222222"/>
+          <w:sz w:val="20"/>
+          <w:szCs w:val="20"/>
+        </w:rPr>
+      </w:pPr>
+      <w:r>
+        <w:rPr>
+          <w:rFonts w:ascii="Arial" w:eastAsia="Times New Roman" w:hAnsi="Arial" w:cs="Arial"/>
+          <w:b/>
+          <w:bCs/>
+          <w:color w:val="222222"/>
+          <w:sz w:val="20"/>
+          <w:szCs w:val="20"/>
+        </w:rPr>
+        <w:t>Zeming Lin</w:t>
+      </w:r>
+    </w:p>
+    <w:p>
+      <w:pPr>
+        <w:shd w:val="clear" w:color="auto" w:fill="FFFFFF"/>
+        <w:spacing w:after="0" w:line="240" w:lineRule="auto"/>
+        <w:rPr>
+          <w:rFonts w:ascii="Arial" w:eastAsia="Times New Roman" w:hAnsi="Arial" w:cs="Arial"/>
+          <w:color w:val="222222"/>
+          <w:sz w:val="20"/>
+          <w:szCs w:val="20"/>
+        </w:rPr>
+      </w:pPr>
+      <w:r>
+        <w:rPr>
+          <w:rFonts w:ascii="Arial" w:eastAsia="Times New Roman" w:hAnsi="Arial" w:cs="Arial"/>
+          <w:color w:val="222222"/>
+          <w:sz w:val="20"/>
+          <w:szCs w:val="20"/>
+        </w:rPr>
+        <w:t>it's already made...</w:t>
+      </w:r>
+    </w:p>
+    <w:p>
+      <w:pPr>
+        <w:shd w:val="clear" w:color="auto" w:fill="FFFFFF"/>
+        <w:spacing w:after="0" w:line="195" w:lineRule="atLeast"/>
+        <w:textAlignment w:val="top"/>
+        <w:rPr>
+          <w:rFonts w:ascii="Arial" w:eastAsia="Times New Roman" w:hAnsi="Arial" w:cs="Arial"/>
+          <w:b/>
+          <w:bCs/>
+          <w:color w:val="222222"/>
+          <w:sz w:val="20"/>
+          <w:szCs w:val="20"/>
+        </w:rPr>
+      </w:pPr>
+    </w:p>
+    <w:p>
+      <w:pPr>
+        <w:shd w:val="clear" w:color="auto" w:fill="FFFFFF"/>
+        <w:spacing w:after="0" w:line="195" w:lineRule="atLeast"/>
+        <w:textAlignment w:val="top"/>
+        <w:rPr>
+          <w:rFonts w:ascii="Arial" w:eastAsia="Times New Roman" w:hAnsi="Arial" w:cs="Arial"/>
+          <w:b/>
+          <w:bCs/>
+          <w:color w:val="222222"/>
+          <w:sz w:val="20"/>
+          <w:szCs w:val="20"/>
+        </w:rPr>
+      </w:pPr>
+      <w:r>
+        <w:rPr>
+          <w:rFonts w:ascii="Arial" w:eastAsia="Times New Roman" w:hAnsi="Arial" w:cs="Arial"/>
+          <w:b/>
+          <w:bCs/>
+          <w:color w:val="222222"/>
+          <w:sz w:val="20"/>
+          <w:szCs w:val="20"/>
+        </w:rPr>
+        <w:t>me</w:t>
+      </w:r>
+    </w:p>
+    <w:p>
+      <w:pPr>
+        <w:shd w:val="clear" w:color="auto" w:fill="FFFFFF"/>
+        <w:spacing w:after="0" w:line="240" w:lineRule="auto"/>
+        <w:rPr>
+          <w:rFonts w:ascii="Arial" w:eastAsia="Times New Roman" w:hAnsi="Arial" w:cs="Arial"/>
+          <w:color w:val="222222"/>
+          <w:sz w:val="20"/>
+          <w:szCs w:val="20"/>
+        </w:rPr>
+      </w:pPr>
+      <w:r>
+        <w:rPr>
+          <w:rFonts w:ascii="Arial" w:eastAsia="Times New Roman" w:hAnsi="Arial" w:cs="Arial"/>
+          <w:color w:val="222222"/>
+          <w:sz w:val="20"/>
+          <w:szCs w:val="20"/>
+        </w:rPr>
+        <w:t>sounds good</w:t>
+      </w:r>
+    </w:p>
+    <w:p>
+      <w:pPr>
+        <w:shd w:val="clear" w:color="auto" w:fill="FFFFFF"/>
+        <w:spacing w:after="0" w:line="240" w:lineRule="auto"/>
+        <w:rPr>
+          <w:rFonts w:ascii="Arial" w:eastAsia="Times New Roman" w:hAnsi="Arial" w:cs="Arial"/>
+          <w:color w:val="222222"/>
+          <w:sz w:val="20"/>
+          <w:szCs w:val="20"/>
+        </w:rPr>
+      </w:pPr>
+      <w:r>
+        <w:rPr>
+          <w:rFonts w:ascii="Arial" w:eastAsia="Times New Roman" w:hAnsi="Arial" w:cs="Arial"/>
+          <w:color w:val="222222"/>
+          <w:sz w:val="20"/>
+          <w:szCs w:val="20"/>
+        </w:rPr>
+        <w:t>I didn't look too much over the code you just pushed, sorry.</w:t>
+      </w:r>
+    </w:p>
+    <w:p>
+      <w:pPr>
+        <w:shd w:val="clear" w:color="auto" w:fill="FFFFFF"/>
+        <w:spacing w:after="0" w:line="240" w:lineRule="auto"/>
+        <w:rPr>
+          <w:rFonts w:ascii="Arial" w:eastAsia="Times New Roman" w:hAnsi="Arial" w:cs="Arial"/>
+          <w:color w:val="222222"/>
+          <w:sz w:val="20"/>
+          <w:szCs w:val="20"/>
+        </w:rPr>
+      </w:pPr>
+      <w:r>
+        <w:rPr>
+          <w:rFonts w:ascii="Arial" w:eastAsia="Times New Roman" w:hAnsi="Arial" w:cs="Arial"/>
+          <w:color w:val="222222"/>
+          <w:sz w:val="20"/>
+          <w:szCs w:val="20"/>
+        </w:rPr>
+        <w:t>what will you be working on between now and friday?</w:t>
+      </w:r>
+    </w:p>
+    <w:p>
+      <w:pPr>
+        <w:shd w:val="clear" w:color="auto" w:fill="FFFFFF"/>
+        <w:spacing w:after="0" w:line="195" w:lineRule="atLeast"/>
+        <w:textAlignment w:val="top"/>
+        <w:rPr>
+          <w:rFonts w:ascii="Arial" w:eastAsia="Times New Roman" w:hAnsi="Arial" w:cs="Arial"/>
+          <w:b/>
+          <w:bCs/>
+          <w:color w:val="222222"/>
+          <w:sz w:val="20"/>
+          <w:szCs w:val="20"/>
+        </w:rPr>
+      </w:pPr>
+    </w:p>
+    <w:p>
+      <w:pPr>
+        <w:shd w:val="clear" w:color="auto" w:fill="FFFFFF"/>
+        <w:spacing w:after="0" w:line="195" w:lineRule="atLeast"/>
+        <w:textAlignment w:val="top"/>
+        <w:rPr>
+          <w:rFonts w:ascii="Arial" w:eastAsia="Times New Roman" w:hAnsi="Arial" w:cs="Arial"/>
+          <w:b/>
+          <w:bCs/>
+          <w:color w:val="222222"/>
+          <w:sz w:val="20"/>
+          <w:szCs w:val="20"/>
+        </w:rPr>
+      </w:pPr>
+      <w:r>
+        <w:rPr>
+          <w:rFonts w:ascii="Arial" w:eastAsia="Times New Roman" w:hAnsi="Arial" w:cs="Arial"/>
+          <w:b/>
+          <w:bCs/>
+          <w:color w:val="222222"/>
+          <w:sz w:val="20"/>
+          <w:szCs w:val="20"/>
+        </w:rPr>
+        <w:t>Zeming Lin</w:t>
+      </w:r>
+    </w:p>
+    <w:p>
+      <w:pPr>
+        <w:shd w:val="clear" w:color="auto" w:fill="FFFFFF"/>
+        <w:spacing w:after="0" w:line="240" w:lineRule="auto"/>
+        <w:rPr>
+          <w:rFonts w:ascii="Arial" w:eastAsia="Times New Roman" w:hAnsi="Arial" w:cs="Arial"/>
+          <w:color w:val="222222"/>
+          <w:sz w:val="20"/>
+          <w:szCs w:val="20"/>
+        </w:rPr>
+      </w:pPr>
+      <w:r>
+        <w:rPr>
+          <w:rFonts w:ascii="Arial" w:eastAsia="Times New Roman" w:hAnsi="Arial" w:cs="Arial"/>
+          <w:color w:val="222222"/>
+          <w:sz w:val="20"/>
+          <w:szCs w:val="20"/>
+        </w:rPr>
+        <w:t>my story in pivotal tracker</w:t>
+      </w:r>
+    </w:p>
+    <w:p>
+      <w:pPr>
+        <w:shd w:val="clear" w:color="auto" w:fill="FFFFFF"/>
+        <w:spacing w:after="0" w:line="195" w:lineRule="atLeast"/>
+        <w:textAlignment w:val="top"/>
+        <w:rPr>
+          <w:rFonts w:ascii="Arial" w:eastAsia="Times New Roman" w:hAnsi="Arial" w:cs="Arial"/>
+          <w:b/>
+          <w:bCs/>
+          <w:color w:val="222222"/>
+          <w:sz w:val="20"/>
+          <w:szCs w:val="20"/>
+        </w:rPr>
+      </w:pPr>
+    </w:p>
+    <w:p>
+      <w:pPr>
+        <w:shd w:val="clear" w:color="auto" w:fill="FFFFFF"/>
+        <w:spacing w:after="0" w:line="195" w:lineRule="atLeast"/>
+        <w:textAlignment w:val="top"/>
+        <w:rPr>
+          <w:rFonts w:ascii="Arial" w:eastAsia="Times New Roman" w:hAnsi="Arial" w:cs="Arial"/>
+          <w:b/>
+          <w:bCs/>
+          <w:color w:val="222222"/>
+          <w:sz w:val="20"/>
+          <w:szCs w:val="20"/>
+        </w:rPr>
+      </w:pPr>
+      <w:r>
+        <w:rPr>
+          <w:rFonts w:ascii="Arial" w:eastAsia="Times New Roman" w:hAnsi="Arial" w:cs="Arial"/>
+          <w:b/>
+          <w:bCs/>
+          <w:color w:val="222222"/>
+          <w:sz w:val="20"/>
+          <w:szCs w:val="20"/>
+        </w:rPr>
+        <w:t>me</w:t>
+      </w:r>
+    </w:p>
+    <w:p>
+      <w:pPr>
+        <w:shd w:val="clear" w:color="auto" w:fill="FFFFFF"/>
+        <w:spacing w:after="0" w:line="240" w:lineRule="auto"/>
+        <w:rPr>
+          <w:rFonts w:ascii="Arial" w:eastAsia="Times New Roman" w:hAnsi="Arial" w:cs="Arial"/>
+          <w:color w:val="222222"/>
+          <w:sz w:val="20"/>
+          <w:szCs w:val="20"/>
+        </w:rPr>
+      </w:pPr>
+      <w:r>
+        <w:rPr>
+          <w:rFonts w:ascii="Arial" w:eastAsia="Times New Roman" w:hAnsi="Arial" w:cs="Arial"/>
+          <w:color w:val="222222"/>
+          <w:sz w:val="20"/>
+          <w:szCs w:val="20"/>
+        </w:rPr>
+        <w:t>sounds good</w:t>
+      </w:r>
+    </w:p>
+    <w:p>
+      <w:pPr>
+        <w:shd w:val="clear" w:color="auto" w:fill="FFFFFF"/>
+        <w:spacing w:after="0" w:line="240" w:lineRule="auto"/>
+        <w:rPr>
+          <w:rFonts w:ascii="Arial" w:eastAsia="Times New Roman" w:hAnsi="Arial" w:cs="Arial"/>
+          <w:color w:val="222222"/>
+          <w:sz w:val="20"/>
+          <w:szCs w:val="20"/>
+        </w:rPr>
+      </w:pPr>
+      <w:r>
+        <w:rPr>
+          <w:rFonts w:ascii="Arial" w:eastAsia="Times New Roman" w:hAnsi="Arial" w:cs="Arial"/>
+          <w:color w:val="222222"/>
+          <w:sz w:val="20"/>
+          <w:szCs w:val="20"/>
+        </w:rPr>
+        <w:t>any predicted problems?</w:t>
+      </w:r>
+    </w:p>
+    <w:p>
+      <w:pPr>
+        <w:shd w:val="clear" w:color="auto" w:fill="FFFFFF"/>
+        <w:spacing w:after="0" w:line="195" w:lineRule="atLeast"/>
+        <w:textAlignment w:val="top"/>
+        <w:rPr>
+          <w:rFonts w:ascii="Arial" w:eastAsia="Times New Roman" w:hAnsi="Arial" w:cs="Arial"/>
+          <w:b/>
+          <w:bCs/>
+          <w:color w:val="222222"/>
+          <w:sz w:val="20"/>
+          <w:szCs w:val="20"/>
+        </w:rPr>
+      </w:pPr>
+    </w:p>
+    <w:p>
+      <w:pPr>
+        <w:shd w:val="clear" w:color="auto" w:fill="FFFFFF"/>
+        <w:spacing w:after="0" w:line="195" w:lineRule="atLeast"/>
+        <w:textAlignment w:val="top"/>
+        <w:rPr>
+          <w:rFonts w:ascii="Arial" w:eastAsia="Times New Roman" w:hAnsi="Arial" w:cs="Arial"/>
+          <w:b/>
+          <w:bCs/>
+          <w:color w:val="222222"/>
+          <w:sz w:val="20"/>
+          <w:szCs w:val="20"/>
+        </w:rPr>
+      </w:pPr>
+      <w:r>
+        <w:rPr>
+          <w:rFonts w:ascii="Arial" w:eastAsia="Times New Roman" w:hAnsi="Arial" w:cs="Arial"/>
+          <w:b/>
+          <w:bCs/>
+          <w:color w:val="222222"/>
+          <w:sz w:val="20"/>
+          <w:szCs w:val="20"/>
+        </w:rPr>
+        <w:t>Zeming Lin</w:t>
+      </w:r>
+    </w:p>
+    <w:p>
+      <w:pPr>
+        <w:shd w:val="clear" w:color="auto" w:fill="FFFFFF"/>
+        <w:spacing w:after="0" w:line="240" w:lineRule="auto"/>
+        <w:rPr>
+          <w:rFonts w:ascii="Arial" w:eastAsia="Times New Roman" w:hAnsi="Arial" w:cs="Arial"/>
+          <w:color w:val="222222"/>
+          <w:sz w:val="20"/>
+          <w:szCs w:val="20"/>
+        </w:rPr>
+      </w:pPr>
+      <w:r>
+        <w:rPr>
+          <w:rFonts w:ascii="Arial" w:eastAsia="Times New Roman" w:hAnsi="Arial" w:cs="Arial"/>
+          <w:color w:val="222222"/>
+          <w:sz w:val="20"/>
+          <w:szCs w:val="20"/>
+        </w:rPr>
+        <w:t>it doesn't work</w:t>
+      </w:r>
+    </w:p>
+    <w:p>
+      <w:pPr>
+        <w:shd w:val="clear" w:color="auto" w:fill="FFFFFF"/>
+        <w:spacing w:after="0" w:line="240" w:lineRule="auto"/>
+        <w:rPr>
+          <w:rFonts w:ascii="Arial" w:eastAsia="Times New Roman" w:hAnsi="Arial" w:cs="Arial"/>
+          <w:color w:val="222222"/>
+          <w:sz w:val="20"/>
+          <w:szCs w:val="20"/>
+        </w:rPr>
+      </w:pPr>
+      <w:r>
+        <w:rPr>
+          <w:rFonts w:ascii="Arial" w:eastAsia="Times New Roman" w:hAnsi="Arial" w:cs="Arial"/>
+          <w:color w:val="222222"/>
+          <w:sz w:val="20"/>
+          <w:szCs w:val="20"/>
+        </w:rPr>
+        <w:t>then I have to think about things some more</w:t>
+      </w:r>
+    </w:p>
+    <w:p>
+      <w:pPr>
+        <w:shd w:val="clear" w:color="auto" w:fill="FFFFFF"/>
+        <w:spacing w:after="0" w:line="240" w:lineRule="auto"/>
+        <w:rPr>
+          <w:rFonts w:ascii="Arial" w:eastAsia="Times New Roman" w:hAnsi="Arial" w:cs="Arial"/>
+          <w:color w:val="222222"/>
+          <w:sz w:val="20"/>
+          <w:szCs w:val="20"/>
+        </w:rPr>
+      </w:pPr>
+      <w:r>
+        <w:rPr>
+          <w:rFonts w:ascii="Arial" w:eastAsia="Times New Roman" w:hAnsi="Arial" w:cs="Arial"/>
+          <w:color w:val="222222"/>
+          <w:sz w:val="20"/>
+          <w:szCs w:val="20"/>
+        </w:rPr>
+        <w:t>and make it work</w:t>
+      </w:r>
+    </w:p>
+    <w:p>
+      <w:pPr>
+        <w:shd w:val="clear" w:color="auto" w:fill="FFFFFF"/>
+        <w:spacing w:after="0" w:line="195" w:lineRule="atLeast"/>
+        <w:textAlignment w:val="top"/>
+        <w:rPr>
+          <w:rFonts w:ascii="Arial" w:eastAsia="Times New Roman" w:hAnsi="Arial" w:cs="Arial"/>
+          <w:b/>
+          <w:bCs/>
+          <w:color w:val="222222"/>
+          <w:sz w:val="20"/>
+          <w:szCs w:val="20"/>
+        </w:rPr>
+      </w:pPr>
+    </w:p>
+    <w:p>
+      <w:pPr>
+        <w:shd w:val="clear" w:color="auto" w:fill="FFFFFF"/>
+        <w:spacing w:after="0" w:line="195" w:lineRule="atLeast"/>
+        <w:textAlignment w:val="top"/>
+        <w:rPr>
+          <w:rFonts w:ascii="Arial" w:eastAsia="Times New Roman" w:hAnsi="Arial" w:cs="Arial"/>
+          <w:b/>
+          <w:bCs/>
+          <w:color w:val="222222"/>
+          <w:sz w:val="20"/>
+          <w:szCs w:val="20"/>
+        </w:rPr>
+      </w:pPr>
+      <w:r>
+        <w:rPr>
+          <w:rFonts w:ascii="Arial" w:eastAsia="Times New Roman" w:hAnsi="Arial" w:cs="Arial"/>
+          <w:b/>
+          <w:bCs/>
+          <w:color w:val="222222"/>
+          <w:sz w:val="20"/>
+          <w:szCs w:val="20"/>
+        </w:rPr>
+        <w:lastRenderedPageBreak/>
+        <w:t>me</w:t>
+      </w:r>
+    </w:p>
+    <w:p>
+      <w:pPr>
+        <w:shd w:val="clear" w:color="auto" w:fill="FFFFFF"/>
+        <w:spacing w:after="0" w:line="240" w:lineRule="auto"/>
+        <w:rPr>
+          <w:rFonts w:ascii="Arial" w:eastAsia="Times New Roman" w:hAnsi="Arial" w:cs="Arial"/>
+          <w:color w:val="222222"/>
+          <w:sz w:val="20"/>
+          <w:szCs w:val="20"/>
+        </w:rPr>
+      </w:pPr>
+      <w:r>
+        <w:rPr>
+          <w:rFonts w:ascii="Arial" w:eastAsia="Times New Roman" w:hAnsi="Arial" w:cs="Arial"/>
+          <w:color w:val="222222"/>
+          <w:sz w:val="20"/>
+          <w:szCs w:val="20"/>
+        </w:rPr>
+        <w:t>okay. just remember this sprint is ending a lot sooner than the others</w:t>
+      </w:r>
+    </w:p>
+    <w:p>
+      <w:pPr>
+        <w:shd w:val="clear" w:color="auto" w:fill="FFFFFF"/>
+        <w:spacing w:after="0" w:line="240" w:lineRule="auto"/>
+        <w:rPr>
+          <w:rFonts w:ascii="Arial" w:eastAsia="Times New Roman" w:hAnsi="Arial" w:cs="Arial"/>
+          <w:color w:val="222222"/>
+          <w:sz w:val="20"/>
+          <w:szCs w:val="20"/>
+        </w:rPr>
+      </w:pPr>
+      <w:r>
+        <w:rPr>
+          <w:rFonts w:ascii="Arial" w:eastAsia="Times New Roman" w:hAnsi="Arial" w:cs="Arial"/>
+          <w:color w:val="222222"/>
+          <w:sz w:val="20"/>
+          <w:szCs w:val="20"/>
+        </w:rPr>
+        <w:t>I've been working on having a web page where users can log in and browse their files</w:t>
+      </w:r>
+    </w:p>
+    <w:p>
+      <w:pPr>
+        <w:shd w:val="clear" w:color="auto" w:fill="FFFFFF"/>
+        <w:spacing w:after="0" w:line="240" w:lineRule="auto"/>
+        <w:rPr>
+          <w:rFonts w:ascii="Arial" w:eastAsia="Times New Roman" w:hAnsi="Arial" w:cs="Arial"/>
+          <w:color w:val="222222"/>
+          <w:sz w:val="20"/>
+          <w:szCs w:val="20"/>
+        </w:rPr>
+      </w:pPr>
+      <w:r>
+        <w:rPr>
+          <w:rFonts w:ascii="Arial" w:eastAsia="Times New Roman" w:hAnsi="Arial" w:cs="Arial"/>
+          <w:color w:val="222222"/>
+          <w:sz w:val="20"/>
+          <w:szCs w:val="20"/>
+        </w:rPr>
+        <w:t>it works</w:t>
+      </w:r>
+    </w:p>
+    <w:p>
+      <w:pPr>
+        <w:shd w:val="clear" w:color="auto" w:fill="FFFFFF"/>
+        <w:spacing w:after="0" w:line="240" w:lineRule="auto"/>
+        <w:rPr>
+          <w:rFonts w:ascii="Arial" w:eastAsia="Times New Roman" w:hAnsi="Arial" w:cs="Arial"/>
+          <w:color w:val="222222"/>
+          <w:sz w:val="20"/>
+          <w:szCs w:val="20"/>
+        </w:rPr>
+      </w:pPr>
+      <w:r>
+        <w:rPr>
+          <w:rFonts w:ascii="Arial" w:eastAsia="Times New Roman" w:hAnsi="Arial" w:cs="Arial"/>
+          <w:color w:val="222222"/>
+          <w:sz w:val="20"/>
+          <w:szCs w:val="20"/>
+        </w:rPr>
+        <w:t>I'll spend the next few days making our code fit into a style guideline and testing it</w:t>
+      </w:r>
+    </w:p>
+    <w:p>
+      <w:pPr>
+        <w:shd w:val="clear" w:color="auto" w:fill="FFFFFF"/>
+        <w:spacing w:after="0" w:line="240" w:lineRule="auto"/>
+        <w:rPr>
+          <w:rFonts w:ascii="Arial" w:eastAsia="Times New Roman" w:hAnsi="Arial" w:cs="Arial"/>
+          <w:color w:val="222222"/>
+          <w:sz w:val="20"/>
+          <w:szCs w:val="20"/>
+        </w:rPr>
+      </w:pPr>
+      <w:r>
+        <w:rPr>
+          <w:rFonts w:ascii="Arial" w:eastAsia="Times New Roman" w:hAnsi="Arial" w:cs="Arial"/>
+          <w:color w:val="222222"/>
+          <w:sz w:val="20"/>
+          <w:szCs w:val="20"/>
+        </w:rPr>
+        <w:t>specifically, </w:t>
+      </w:r>
+      <w:r>
+        <w:rPr>
+          <w:rFonts w:ascii="Arial" w:eastAsia="Times New Roman" w:hAnsi="Arial" w:cs="Arial"/>
+          <w:color w:val="0000FF"/>
+          <w:sz w:val="20"/>
+          <w:szCs w:val="20"/>
+          <w:u w:val="single"/>
+        </w:rPr>
+        <w:t>http://www.python.org/dev/peps/pep-0008/</w:t>
+      </w:r>
+    </w:p>
+    <w:p>
+      <w:pPr>
+        <w:shd w:val="clear" w:color="auto" w:fill="FFFFFF"/>
+        <w:spacing w:after="0" w:line="195" w:lineRule="atLeast"/>
+        <w:textAlignment w:val="top"/>
+        <w:rPr>
+          <w:rFonts w:ascii="Arial" w:eastAsia="Times New Roman" w:hAnsi="Arial" w:cs="Arial"/>
+          <w:b/>
+          <w:bCs/>
+          <w:color w:val="222222"/>
+          <w:sz w:val="20"/>
+          <w:szCs w:val="20"/>
+        </w:rPr>
+      </w:pPr>
+    </w:p>
+    <w:p>
+      <w:pPr>
+        <w:shd w:val="clear" w:color="auto" w:fill="FFFFFF"/>
+        <w:spacing w:after="0" w:line="195" w:lineRule="atLeast"/>
+        <w:textAlignment w:val="top"/>
+        <w:rPr>
+          <w:rFonts w:ascii="Arial" w:eastAsia="Times New Roman" w:hAnsi="Arial" w:cs="Arial"/>
+          <w:b/>
+          <w:bCs/>
+          <w:color w:val="222222"/>
+          <w:sz w:val="20"/>
+          <w:szCs w:val="20"/>
+        </w:rPr>
+      </w:pPr>
+      <w:r>
+        <w:rPr>
+          <w:rFonts w:ascii="Arial" w:eastAsia="Times New Roman" w:hAnsi="Arial" w:cs="Arial"/>
+          <w:b/>
+          <w:bCs/>
+          <w:color w:val="222222"/>
+          <w:sz w:val="20"/>
+          <w:szCs w:val="20"/>
+        </w:rPr>
+        <w:t>Richard Qin</w:t>
+      </w:r>
+    </w:p>
+    <w:p>
+      <w:pPr>
+        <w:shd w:val="clear" w:color="auto" w:fill="FFFFFF"/>
+        <w:spacing w:after="0" w:line="240" w:lineRule="auto"/>
+        <w:rPr>
+          <w:rFonts w:ascii="Arial" w:eastAsia="Times New Roman" w:hAnsi="Arial" w:cs="Arial"/>
+          <w:color w:val="222222"/>
+          <w:sz w:val="20"/>
+          <w:szCs w:val="20"/>
+        </w:rPr>
+      </w:pPr>
+      <w:r>
+        <w:rPr>
+          <w:rFonts w:ascii="Arial" w:eastAsia="Times New Roman" w:hAnsi="Arial" w:cs="Arial"/>
+          <w:color w:val="222222"/>
+          <w:sz w:val="20"/>
+          <w:szCs w:val="20"/>
+        </w:rPr>
+        <w:t>will do, bossman</w:t>
+      </w:r>
+    </w:p>
+    <w:p>
+      <w:pPr>
+        <w:shd w:val="clear" w:color="auto" w:fill="FFFFFF"/>
+        <w:spacing w:after="0" w:line="195" w:lineRule="atLeast"/>
+        <w:textAlignment w:val="top"/>
+        <w:rPr>
+          <w:rFonts w:ascii="Arial" w:eastAsia="Times New Roman" w:hAnsi="Arial" w:cs="Arial"/>
+          <w:b/>
+          <w:bCs/>
+          <w:color w:val="222222"/>
+          <w:sz w:val="20"/>
+          <w:szCs w:val="20"/>
+        </w:rPr>
+      </w:pPr>
+    </w:p>
+    <w:p>
+      <w:pPr>
+        <w:shd w:val="clear" w:color="auto" w:fill="FFFFFF"/>
+        <w:spacing w:after="0" w:line="195" w:lineRule="atLeast"/>
+        <w:textAlignment w:val="top"/>
+        <w:rPr>
+          <w:rFonts w:ascii="Arial" w:eastAsia="Times New Roman" w:hAnsi="Arial" w:cs="Arial"/>
+          <w:b/>
+          <w:bCs/>
+          <w:color w:val="222222"/>
+          <w:sz w:val="20"/>
+          <w:szCs w:val="20"/>
+        </w:rPr>
+      </w:pPr>
+      <w:r>
+        <w:rPr>
+          <w:rFonts w:ascii="Arial" w:eastAsia="Times New Roman" w:hAnsi="Arial" w:cs="Arial"/>
+          <w:b/>
+          <w:bCs/>
+          <w:color w:val="222222"/>
+          <w:sz w:val="20"/>
+          <w:szCs w:val="20"/>
+        </w:rPr>
+        <w:t>Zeming Lin</w:t>
+      </w:r>
+    </w:p>
+    <w:p>
+      <w:pPr>
+        <w:shd w:val="clear" w:color="auto" w:fill="FFFFFF"/>
+        <w:spacing w:after="0" w:line="240" w:lineRule="auto"/>
+        <w:rPr>
+          <w:rFonts w:ascii="Arial" w:eastAsia="Times New Roman" w:hAnsi="Arial" w:cs="Arial"/>
+          <w:color w:val="222222"/>
+          <w:sz w:val="20"/>
+          <w:szCs w:val="20"/>
+        </w:rPr>
+      </w:pPr>
+      <w:r>
+        <w:rPr>
+          <w:rFonts w:ascii="Arial" w:eastAsia="Times New Roman" w:hAnsi="Arial" w:cs="Arial"/>
+          <w:color w:val="222222"/>
+          <w:sz w:val="20"/>
+          <w:szCs w:val="20"/>
+        </w:rPr>
+        <w:t>what problems do you see yourself encountering?</w:t>
+      </w:r>
+    </w:p>
+    <w:p>
+      <w:pPr>
+        <w:shd w:val="clear" w:color="auto" w:fill="FFFFFF"/>
+        <w:spacing w:after="0" w:line="195" w:lineRule="atLeast"/>
+        <w:textAlignment w:val="top"/>
+        <w:rPr>
+          <w:rFonts w:ascii="Arial" w:eastAsia="Times New Roman" w:hAnsi="Arial" w:cs="Arial"/>
+          <w:b/>
+          <w:bCs/>
+          <w:color w:val="222222"/>
+          <w:sz w:val="20"/>
+          <w:szCs w:val="20"/>
+        </w:rPr>
+      </w:pPr>
+    </w:p>
+    <w:p>
+      <w:pPr>
+        <w:shd w:val="clear" w:color="auto" w:fill="FFFFFF"/>
+        <w:spacing w:after="0" w:line="195" w:lineRule="atLeast"/>
+        <w:textAlignment w:val="top"/>
+        <w:rPr>
+          <w:rFonts w:ascii="Arial" w:eastAsia="Times New Roman" w:hAnsi="Arial" w:cs="Arial"/>
+          <w:b/>
+          <w:bCs/>
+          <w:color w:val="222222"/>
+          <w:sz w:val="20"/>
+          <w:szCs w:val="20"/>
+        </w:rPr>
+      </w:pPr>
+      <w:r>
+        <w:rPr>
+          <w:rFonts w:ascii="Arial" w:eastAsia="Times New Roman" w:hAnsi="Arial" w:cs="Arial"/>
+          <w:b/>
+          <w:bCs/>
+          <w:color w:val="222222"/>
+          <w:sz w:val="20"/>
+          <w:szCs w:val="20"/>
+        </w:rPr>
+        <w:t>me</w:t>
+      </w:r>
+    </w:p>
+    <w:p>
+      <w:pPr>
+        <w:shd w:val="clear" w:color="auto" w:fill="FFFFFF"/>
+        <w:spacing w:after="0" w:line="240" w:lineRule="auto"/>
+        <w:rPr>
+          <w:rFonts w:ascii="Arial" w:eastAsia="Times New Roman" w:hAnsi="Arial" w:cs="Arial"/>
+          <w:color w:val="222222"/>
+          <w:sz w:val="20"/>
+          <w:szCs w:val="20"/>
+        </w:rPr>
+      </w:pPr>
+      <w:r>
+        <w:rPr>
+          <w:rFonts w:ascii="Arial" w:eastAsia="Times New Roman" w:hAnsi="Arial" w:cs="Arial"/>
+          <w:color w:val="222222"/>
+          <w:sz w:val="20"/>
+          <w:szCs w:val="20"/>
+        </w:rPr>
+        <w:t>don't really seen any problems cropping up,</w:t>
+      </w:r>
+    </w:p>
+    <w:p>
+      <w:pPr>
+        <w:shd w:val="clear" w:color="auto" w:fill="FFFFFF"/>
+        <w:spacing w:after="0" w:line="240" w:lineRule="auto"/>
+        <w:rPr>
+          <w:rFonts w:ascii="Arial" w:eastAsia="Times New Roman" w:hAnsi="Arial" w:cs="Arial"/>
+          <w:color w:val="222222"/>
+          <w:sz w:val="20"/>
+          <w:szCs w:val="20"/>
+        </w:rPr>
+      </w:pPr>
+      <w:r>
+        <w:rPr>
+          <w:rFonts w:ascii="Arial" w:eastAsia="Times New Roman" w:hAnsi="Arial" w:cs="Arial"/>
+          <w:color w:val="222222"/>
+          <w:sz w:val="20"/>
+          <w:szCs w:val="20"/>
+        </w:rPr>
+        <w:t>I may also work on removing some unused code</w:t>
+      </w:r>
+    </w:p>
+    <w:p>
+      <w:pPr>
+        <w:shd w:val="clear" w:color="auto" w:fill="FFFFFF"/>
+        <w:spacing w:after="0" w:line="240" w:lineRule="auto"/>
+        <w:rPr>
+          <w:rFonts w:ascii="Arial" w:eastAsia="Times New Roman" w:hAnsi="Arial" w:cs="Arial"/>
+          <w:color w:val="222222"/>
+          <w:sz w:val="20"/>
+          <w:szCs w:val="20"/>
+        </w:rPr>
+      </w:pPr>
+      <w:r>
+        <w:rPr>
+          <w:rFonts w:ascii="Arial" w:eastAsia="Times New Roman" w:hAnsi="Arial" w:cs="Arial"/>
+          <w:color w:val="222222"/>
+          <w:sz w:val="20"/>
+          <w:szCs w:val="20"/>
+        </w:rPr>
+        <w:t>because I think there's quite a bit</w:t>
+      </w:r>
+    </w:p>
+    <w:p>
+      <w:pPr>
+        <w:shd w:val="clear" w:color="auto" w:fill="FFFFFF"/>
+        <w:spacing w:after="0" w:line="240" w:lineRule="auto"/>
+        <w:rPr>
+          <w:rFonts w:ascii="Arial" w:eastAsia="Times New Roman" w:hAnsi="Arial" w:cs="Arial"/>
+          <w:color w:val="222222"/>
+          <w:sz w:val="20"/>
+          <w:szCs w:val="20"/>
+        </w:rPr>
+      </w:pPr>
+      <w:r>
+        <w:rPr>
+          <w:rFonts w:ascii="Arial" w:eastAsia="Times New Roman" w:hAnsi="Arial" w:cs="Arial"/>
+          <w:color w:val="222222"/>
+          <w:sz w:val="20"/>
+          <w:szCs w:val="20"/>
+        </w:rPr>
+        <w:t>so... nobody's said anything for three minutes. I guess we're done?</w:t>
+      </w:r>
+    </w:p>
+    <w:p>
+      <w:pPr>
+        <w:shd w:val="clear" w:color="auto" w:fill="FFFFFF"/>
+        <w:spacing w:after="0" w:line="240" w:lineRule="auto"/>
+        <w:rPr>
+          <w:rFonts w:ascii="Arial" w:eastAsia="Times New Roman" w:hAnsi="Arial" w:cs="Arial"/>
+          <w:color w:val="222222"/>
+          <w:sz w:val="20"/>
+          <w:szCs w:val="20"/>
+        </w:rPr>
+      </w:pPr>
+      <w:r>
+        <w:rPr>
+          <w:rFonts w:ascii="Arial" w:eastAsia="Times New Roman" w:hAnsi="Arial" w:cs="Arial"/>
+          <w:color w:val="222222"/>
+          <w:sz w:val="20"/>
+          <w:szCs w:val="20"/>
+        </w:rPr>
+        <w:t>any questions?</w:t>
+      </w:r>
+    </w:p>
+    <w:p>
+      <w:pPr>
+        <w:shd w:val="clear" w:color="auto" w:fill="FFFFFF"/>
+        <w:spacing w:after="0" w:line="195" w:lineRule="atLeast"/>
+        <w:textAlignment w:val="top"/>
+        <w:rPr>
+          <w:rFonts w:ascii="Arial" w:eastAsia="Times New Roman" w:hAnsi="Arial" w:cs="Arial"/>
+          <w:b/>
+          <w:bCs/>
+          <w:color w:val="222222"/>
+          <w:sz w:val="20"/>
+          <w:szCs w:val="20"/>
+        </w:rPr>
+      </w:pPr>
+    </w:p>
+    <w:p>
+      <w:pPr>
+        <w:shd w:val="clear" w:color="auto" w:fill="FFFFFF"/>
+        <w:spacing w:after="0" w:line="195" w:lineRule="atLeast"/>
+        <w:textAlignment w:val="top"/>
+        <w:rPr>
+          <w:rFonts w:ascii="Arial" w:eastAsia="Times New Roman" w:hAnsi="Arial" w:cs="Arial"/>
+          <w:b/>
+          <w:bCs/>
+          <w:color w:val="222222"/>
+          <w:sz w:val="20"/>
+          <w:szCs w:val="20"/>
+        </w:rPr>
+      </w:pPr>
+      <w:r>
+        <w:rPr>
+          <w:rFonts w:ascii="Arial" w:eastAsia="Times New Roman" w:hAnsi="Arial" w:cs="Arial"/>
+          <w:b/>
+          <w:bCs/>
+          <w:color w:val="222222"/>
+          <w:sz w:val="20"/>
+          <w:szCs w:val="20"/>
+        </w:rPr>
+        <w:t>Richard Qin</w:t>
+      </w:r>
+    </w:p>
+    <w:p>
+      <w:pPr>
+        <w:shd w:val="clear" w:color="auto" w:fill="FFFFFF"/>
+        <w:spacing w:after="0" w:line="240" w:lineRule="auto"/>
+        <w:rPr>
+          <w:rFonts w:ascii="Arial" w:eastAsia="Times New Roman" w:hAnsi="Arial" w:cs="Arial"/>
+          <w:color w:val="222222"/>
+          <w:sz w:val="20"/>
+          <w:szCs w:val="20"/>
+        </w:rPr>
+      </w:pPr>
+      <w:r>
+        <w:rPr>
+          <w:rFonts w:ascii="Arial" w:eastAsia="Times New Roman" w:hAnsi="Arial" w:cs="Arial"/>
+          <w:color w:val="222222"/>
+          <w:sz w:val="20"/>
+          <w:szCs w:val="20"/>
+        </w:rPr>
+        <w:t>nope</w:t>
+      </w:r>
+    </w:p>
+    <w:p>
+      <w:pPr>
+        <w:shd w:val="clear" w:color="auto" w:fill="FFFFFF"/>
+        <w:spacing w:after="0" w:line="195" w:lineRule="atLeast"/>
+        <w:textAlignment w:val="top"/>
+        <w:rPr>
+          <w:rFonts w:ascii="Arial" w:eastAsia="Times New Roman" w:hAnsi="Arial" w:cs="Arial"/>
+          <w:b/>
+          <w:bCs/>
+          <w:color w:val="222222"/>
+          <w:sz w:val="20"/>
+          <w:szCs w:val="20"/>
+        </w:rPr>
+      </w:pPr>
+    </w:p>
+    <w:p>
+      <w:pPr>
+        <w:shd w:val="clear" w:color="auto" w:fill="FFFFFF"/>
+        <w:spacing w:after="0" w:line="195" w:lineRule="atLeast"/>
+        <w:textAlignment w:val="top"/>
+        <w:rPr>
+          <w:rFonts w:ascii="Arial" w:eastAsia="Times New Roman" w:hAnsi="Arial" w:cs="Arial"/>
+          <w:b/>
+          <w:bCs/>
+          <w:color w:val="222222"/>
+          <w:sz w:val="20"/>
+          <w:szCs w:val="20"/>
+        </w:rPr>
+      </w:pPr>
+      <w:r>
+        <w:rPr>
+          <w:rFonts w:ascii="Arial" w:eastAsia="Times New Roman" w:hAnsi="Arial" w:cs="Arial"/>
+          <w:b/>
+          <w:bCs/>
+          <w:color w:val="222222"/>
+          <w:sz w:val="20"/>
+          <w:szCs w:val="20"/>
+        </w:rPr>
+        <w:t>Zeming Lin</w:t>
+      </w:r>
+    </w:p>
+    <w:p>
+      <w:pPr>
+        <w:shd w:val="clear" w:color="auto" w:fill="FFFFFF"/>
+        <w:spacing w:after="0" w:line="240" w:lineRule="auto"/>
+        <w:rPr>
+          <w:rFonts w:ascii="Arial" w:eastAsia="Times New Roman" w:hAnsi="Arial" w:cs="Arial"/>
+          <w:color w:val="222222"/>
+          <w:sz w:val="20"/>
+          <w:szCs w:val="20"/>
+        </w:rPr>
+      </w:pPr>
+      <w:r>
+        <w:rPr>
+          <w:rFonts w:ascii="Arial" w:eastAsia="Times New Roman" w:hAnsi="Arial" w:cs="Arial"/>
+          <w:color w:val="222222"/>
+          <w:sz w:val="20"/>
+          <w:szCs w:val="20"/>
+        </w:rPr>
+        <w:t>no I think we're all fine</w:t>
+      </w:r>
+    </w:p>
+    <w:p>
+      <w:pPr>
+        <w:shd w:val="clear" w:color="auto" w:fill="FFFFFF"/>
+        <w:spacing w:after="0" w:line="240" w:lineRule="auto"/>
+        <w:rPr>
+          <w:rFonts w:ascii="Arial" w:eastAsia="Times New Roman" w:hAnsi="Arial" w:cs="Arial"/>
+          <w:color w:val="222222"/>
+          <w:sz w:val="20"/>
+          <w:szCs w:val="20"/>
+        </w:rPr>
+      </w:pPr>
     </w:p>
     <w:sectPr>
       <w:pgSz w:w="12240" w:h="15840"/>
@@ -3874,6 +5683,23 @@
     <w:basedOn w:val="DefaultParagraphFont"/>
     <w:rsid w:val="00DE4311"/>
   </w:style>
+  <w:style w:type="character" w:customStyle="1" w:styleId="asy">
+    <w:name w:val="asy"/>
+    <w:basedOn w:val="DefaultParagraphFont"/>
+    <w:rsid w:val="00435A97"/>
+  </w:style>
+  <w:style w:type="character" w:styleId="Hyperlink">
+    <w:name w:val="Hyperlink"/>
+    <w:basedOn w:val="DefaultParagraphFont"/>
+    <w:uiPriority w:val="99"/>
+    <w:semiHidden/>
+    <w:unhideWhenUsed/>
+    <w:rsid w:val="00435A97"/>
+    <w:rPr>
+      <w:color w:val="0000FF"/>
+      <w:u w:val="single"/>
+    </w:rPr>
+  </w:style>
 </w:styles>
 </file>
 
@@ -4136,4 +5962,16 @@
     </a:ext>
   </a:extLst>
 </a:theme>
+</file>
+
+<file path=customXml/item1.xml><?xml version="1.0" encoding="utf-8"?>
+<b:Sources xmlns:b="http://schemas.openxmlformats.org/officeDocument/2006/bibliography" xmlns="http://schemas.openxmlformats.org/officeDocument/2006/bibliography" SelectedStyle="\apasixtheditionofficeonline.xsl" StyleName="APA" Version="6"/>
+</file>
+
+<file path=customXml/itemProps1.xml><?xml version="1.0" encoding="utf-8"?>
+<ds:datastoreItem xmlns:ds="http://schemas.openxmlformats.org/officeDocument/2006/customXml" ds:itemID="{7118CFAC-AFBF-43BD-956C-FD082E619271}">
+  <ds:schemaRefs>
+    <ds:schemaRef ds:uri="http://schemas.openxmlformats.org/officeDocument/2006/bibliography"/>
+  </ds:schemaRefs>
+</ds:datastoreItem>
 </file>
</xml_diff>